<commit_message>
feat(race): added assignment on race conditions
</commit_message>
<xml_diff>
--- a/docs/race_conditions.docx
+++ b/docs/race_conditions.docx
@@ -51,7 +51,37 @@
         <w:rPr>
           <w:lang w:val="en-US"/>
         </w:rPr>
-        <w:t xml:space="preserve">Race conditions occur when the outcome of some code depends on non-deterministic outcomes. </w:t>
+        <w:t xml:space="preserve">Race conditions occur when the outcome of some code </w:t>
+      </w:r>
+      <w:r>
+        <w:rPr>
+          <w:lang w:val="en-US"/>
+        </w:rPr>
+        <w:t xml:space="preserve">assumes a </w:t>
+      </w:r>
+      <w:r>
+        <w:rPr>
+          <w:lang w:val="en-US"/>
+        </w:rPr>
+        <w:t>deterministic outcome</w:t>
+      </w:r>
+      <w:r>
+        <w:rPr>
+          <w:lang w:val="en-US"/>
+        </w:rPr>
+        <w:t xml:space="preserve"> but the code is written in such a way that outcomes are actually non-</w:t>
+      </w:r>
+      <w:r>
+        <w:rPr>
+          <w:lang w:val="en-US"/>
+        </w:rPr>
+        <w:t>deterministic</w:t>
+      </w:r>
+      <w:r>
+        <w:rPr>
+          <w:lang w:val="en-US"/>
+        </w:rPr>
+        <w:t xml:space="preserve">. </w:t>
       </w:r>
       <w:r>
         <w:rPr>
@@ -69,7 +99,37 @@
         <w:rPr>
           <w:lang w:val="en-US"/>
         </w:rPr>
-        <w:t>if the code assumes a specific order of commands, and those commands can somehow get out of order, then undesirable behaviour</w:t>
+        <w:t>if the code assumes a specific order of commands</w:t>
+      </w:r>
+      <w:r>
+        <w:rPr>
+          <w:lang w:val="en-US"/>
+        </w:rPr>
+        <w:t xml:space="preserve"> and depends on </w:t>
+      </w:r>
+      <w:r>
+        <w:rPr>
+          <w:lang w:val="en-US"/>
+        </w:rPr>
+        <w:t>the interleavings in multi-threaded being consisten</w:t>
+      </w:r>
+      <w:r>
+        <w:rPr>
+          <w:lang w:val="en-US"/>
+        </w:rPr>
+        <w:t>t</w:t>
+      </w:r>
+      <w:r>
+        <w:rPr>
+          <w:lang w:val="en-US"/>
+        </w:rPr>
+        <w:t xml:space="preserve">. If </w:t>
+      </w:r>
+      <w:r>
+        <w:rPr>
+          <w:lang w:val="en-US"/>
+        </w:rPr>
+        <w:t>those commands can somehow get out of order, then undesirable behaviour</w:t>
       </w:r>
       <w:r>
         <w:rPr>
@@ -101,21 +161,31 @@
         <w:rPr>
           <w:lang w:val="en-US"/>
         </w:rPr>
-        <w:t xml:space="preserve">Race conditions are especially difficult to manage because they are hard to reproduce. </w:t>
-      </w:r>
-      <w:proofErr w:type="gramStart"/>
-      <w:r>
-        <w:rPr>
-          <w:lang w:val="en-US"/>
-        </w:rPr>
-        <w:t>So</w:t>
-      </w:r>
-      <w:proofErr w:type="gramEnd"/>
+        <w:t>Race conditions are especially difficult to manage because they are hard to reproduce. So</w:t>
+      </w:r>
+      <w:r>
+        <w:rPr>
+          <w:lang w:val="en-US"/>
+        </w:rPr>
+        <w:t>,</w:t>
+      </w:r>
       <w:r>
         <w:rPr>
           <w:lang w:val="en-US"/>
         </w:rPr>
         <w:t xml:space="preserve"> we should take extra special care to code in such a way that they can’t occur.</w:t>
+      </w:r>
+      <w:r>
+        <w:rPr>
+          <w:lang w:val="en-US"/>
+        </w:rPr>
+        <w:t xml:space="preserve"> </w:t>
+      </w:r>
+      <w:r>
+        <w:rPr>
+          <w:lang w:val="en-US"/>
+        </w:rPr>
+        <w:t>We call this type of code thread-safe.</w:t>
       </w:r>
     </w:p>
     <w:sectPr>

</xml_diff>